<commit_message>
SSU last update, and inicial version of testing
</commit_message>
<xml_diff>
--- a/docs/SSU/SSU-Administracija_Sajta.docx
+++ b/docs/SSU/SSU-Administracija_Sajta.docx
@@ -36,10 +36,12 @@
           <w:sz w:val="40"/>
           <w:szCs w:val="40"/>
         </w:rPr>
-        <w:t xml:space="preserve">Beograd, Bul. </w:t>
-      </w:r>
-      <w:proofErr w:type="spellStart"/>
-      <w:r>
+        <w:t>Beograd, Bul. Kralja Aleksandra 73</w:t>
+      </w:r>
+    </w:p>
+    <w:p>
+      <w:pPr>
+        <w:jc w:val="center"/>
         <w:rPr>
           <w:rFonts w:ascii="Times New Roman" w:eastAsia="Times New Roman" w:hAnsi="Times New Roman" w:cs="Times New Roman"/>
           <w:b/>
@@ -47,10 +49,11 @@
           <w:sz w:val="40"/>
           <w:szCs w:val="40"/>
         </w:rPr>
-        <w:t>Kralja</w:t>
-      </w:r>
-      <w:proofErr w:type="spellEnd"/>
-      <w:r>
+      </w:pPr>
+    </w:p>
+    <w:p>
+      <w:pPr>
+        <w:jc w:val="center"/>
         <w:rPr>
           <w:rFonts w:ascii="Times New Roman" w:eastAsia="Times New Roman" w:hAnsi="Times New Roman" w:cs="Times New Roman"/>
           <w:b/>
@@ -58,8 +61,7 @@
           <w:sz w:val="40"/>
           <w:szCs w:val="40"/>
         </w:rPr>
-        <w:t xml:space="preserve"> Aleksandra 73</w:t>
-      </w:r>
+      </w:pPr>
     </w:p>
     <w:p>
       <w:pPr>
@@ -72,6 +74,24 @@
           <w:szCs w:val="40"/>
         </w:rPr>
       </w:pPr>
+      <w:r>
+        <w:rPr>
+          <w:rFonts w:ascii="Times New Roman" w:eastAsia="Times New Roman" w:hAnsi="Times New Roman" w:cs="Times New Roman"/>
+          <w:sz w:val="36"/>
+          <w:szCs w:val="36"/>
+        </w:rPr>
+        <w:t>Projekat FUCA</w:t>
+      </w:r>
+    </w:p>
+    <w:p>
+      <w:pPr>
+        <w:jc w:val="center"/>
+        <w:rPr>
+          <w:rFonts w:ascii="Times New Roman" w:eastAsia="Times New Roman" w:hAnsi="Times New Roman" w:cs="Times New Roman"/>
+          <w:sz w:val="36"/>
+          <w:szCs w:val="36"/>
+        </w:rPr>
+      </w:pPr>
     </w:p>
     <w:p>
       <w:pPr>
@@ -84,10 +104,7 @@
           <w:szCs w:val="40"/>
         </w:rPr>
       </w:pPr>
-    </w:p>
-    <w:p>
-      <w:pPr>
-        <w:jc w:val="center"/>
+      <w:r>
         <w:rPr>
           <w:rFonts w:ascii="Times New Roman" w:eastAsia="Times New Roman" w:hAnsi="Times New Roman" w:cs="Times New Roman"/>
           <w:b/>
@@ -95,35 +112,8 @@
           <w:sz w:val="40"/>
           <w:szCs w:val="40"/>
         </w:rPr>
-      </w:pPr>
-      <w:proofErr w:type="spellStart"/>
-      <w:r>
-        <w:rPr>
-          <w:rFonts w:ascii="Times New Roman" w:eastAsia="Times New Roman" w:hAnsi="Times New Roman" w:cs="Times New Roman"/>
-          <w:sz w:val="36"/>
-          <w:szCs w:val="36"/>
-        </w:rPr>
-        <w:t>Projekat</w:t>
-      </w:r>
-      <w:proofErr w:type="spellEnd"/>
-      <w:r>
-        <w:rPr>
-          <w:rFonts w:ascii="Times New Roman" w:eastAsia="Times New Roman" w:hAnsi="Times New Roman" w:cs="Times New Roman"/>
-          <w:sz w:val="36"/>
-          <w:szCs w:val="36"/>
-        </w:rPr>
-        <w:t xml:space="preserve"> FUCA</w:t>
-      </w:r>
-    </w:p>
-    <w:p>
-      <w:pPr>
-        <w:jc w:val="center"/>
-        <w:rPr>
-          <w:rFonts w:ascii="Times New Roman" w:eastAsia="Times New Roman" w:hAnsi="Times New Roman" w:cs="Times New Roman"/>
-          <w:sz w:val="36"/>
-          <w:szCs w:val="36"/>
-        </w:rPr>
-      </w:pPr>
+        <w:t>Specifikacija scenarija upotrebe funkcionalnosti</w:t>
+      </w:r>
     </w:p>
     <w:p>
       <w:pPr>
@@ -136,7 +126,6 @@
           <w:szCs w:val="40"/>
         </w:rPr>
       </w:pPr>
-      <w:proofErr w:type="spellStart"/>
       <w:r>
         <w:rPr>
           <w:rFonts w:ascii="Times New Roman" w:eastAsia="Times New Roman" w:hAnsi="Times New Roman" w:cs="Times New Roman"/>
@@ -145,10 +134,12 @@
           <w:sz w:val="40"/>
           <w:szCs w:val="40"/>
         </w:rPr>
-        <w:t>Specifikacija</w:t>
-      </w:r>
-      <w:proofErr w:type="spellEnd"/>
-      <w:r>
+        <w:t>Administracija sajta</w:t>
+      </w:r>
+    </w:p>
+    <w:p>
+      <w:pPr>
+        <w:jc w:val="center"/>
         <w:rPr>
           <w:rFonts w:ascii="Times New Roman" w:eastAsia="Times New Roman" w:hAnsi="Times New Roman" w:cs="Times New Roman"/>
           <w:b/>
@@ -156,10 +147,11 @@
           <w:sz w:val="40"/>
           <w:szCs w:val="40"/>
         </w:rPr>
-        <w:t xml:space="preserve"> </w:t>
-      </w:r>
-      <w:proofErr w:type="spellStart"/>
-      <w:r>
+      </w:pPr>
+    </w:p>
+    <w:p>
+      <w:pPr>
+        <w:jc w:val="center"/>
         <w:rPr>
           <w:rFonts w:ascii="Times New Roman" w:eastAsia="Times New Roman" w:hAnsi="Times New Roman" w:cs="Times New Roman"/>
           <w:b/>
@@ -167,10 +159,11 @@
           <w:sz w:val="40"/>
           <w:szCs w:val="40"/>
         </w:rPr>
-        <w:t>scenarija</w:t>
-      </w:r>
-      <w:proofErr w:type="spellEnd"/>
-      <w:r>
+      </w:pPr>
+    </w:p>
+    <w:p>
+      <w:pPr>
+        <w:jc w:val="center"/>
         <w:rPr>
           <w:rFonts w:ascii="Times New Roman" w:eastAsia="Times New Roman" w:hAnsi="Times New Roman" w:cs="Times New Roman"/>
           <w:b/>
@@ -178,10 +171,11 @@
           <w:sz w:val="40"/>
           <w:szCs w:val="40"/>
         </w:rPr>
-        <w:t xml:space="preserve"> </w:t>
-      </w:r>
-      <w:proofErr w:type="spellStart"/>
-      <w:r>
+      </w:pPr>
+    </w:p>
+    <w:p>
+      <w:pPr>
+        <w:jc w:val="center"/>
         <w:rPr>
           <w:rFonts w:ascii="Times New Roman" w:eastAsia="Times New Roman" w:hAnsi="Times New Roman" w:cs="Times New Roman"/>
           <w:b/>
@@ -189,10 +183,11 @@
           <w:sz w:val="40"/>
           <w:szCs w:val="40"/>
         </w:rPr>
-        <w:t>upotrebe</w:t>
-      </w:r>
-      <w:proofErr w:type="spellEnd"/>
-      <w:r>
+      </w:pPr>
+    </w:p>
+    <w:p>
+      <w:pPr>
+        <w:jc w:val="center"/>
         <w:rPr>
           <w:rFonts w:ascii="Times New Roman" w:eastAsia="Times New Roman" w:hAnsi="Times New Roman" w:cs="Times New Roman"/>
           <w:b/>
@@ -200,10 +195,11 @@
           <w:sz w:val="40"/>
           <w:szCs w:val="40"/>
         </w:rPr>
-        <w:t xml:space="preserve"> </w:t>
-      </w:r>
-      <w:proofErr w:type="spellStart"/>
-      <w:r>
+      </w:pPr>
+    </w:p>
+    <w:p>
+      <w:pPr>
+        <w:jc w:val="center"/>
         <w:rPr>
           <w:rFonts w:ascii="Times New Roman" w:eastAsia="Times New Roman" w:hAnsi="Times New Roman" w:cs="Times New Roman"/>
           <w:b/>
@@ -211,9 +207,7 @@
           <w:sz w:val="40"/>
           <w:szCs w:val="40"/>
         </w:rPr>
-        <w:t>funkcionalnosti</w:t>
-      </w:r>
-      <w:proofErr w:type="spellEnd"/>
+      </w:pPr>
     </w:p>
     <w:p>
       <w:pPr>
@@ -226,8 +220,10 @@
           <w:szCs w:val="40"/>
         </w:rPr>
       </w:pPr>
-      <w:proofErr w:type="spellStart"/>
-      <w:r>
+    </w:p>
+    <w:p>
+      <w:pPr>
+        <w:jc w:val="center"/>
         <w:rPr>
           <w:rFonts w:ascii="Times New Roman" w:eastAsia="Times New Roman" w:hAnsi="Times New Roman" w:cs="Times New Roman"/>
           <w:b/>
@@ -235,10 +231,11 @@
           <w:sz w:val="40"/>
           <w:szCs w:val="40"/>
         </w:rPr>
-        <w:t>Administracija</w:t>
-      </w:r>
-      <w:proofErr w:type="spellEnd"/>
-      <w:r>
+      </w:pPr>
+    </w:p>
+    <w:p>
+      <w:pPr>
+        <w:jc w:val="center"/>
         <w:rPr>
           <w:rFonts w:ascii="Times New Roman" w:eastAsia="Times New Roman" w:hAnsi="Times New Roman" w:cs="Times New Roman"/>
           <w:b/>
@@ -246,10 +243,11 @@
           <w:sz w:val="40"/>
           <w:szCs w:val="40"/>
         </w:rPr>
-        <w:t xml:space="preserve"> </w:t>
-      </w:r>
-      <w:proofErr w:type="spellStart"/>
-      <w:r>
+      </w:pPr>
+    </w:p>
+    <w:p>
+      <w:pPr>
+        <w:jc w:val="center"/>
         <w:rPr>
           <w:rFonts w:ascii="Times New Roman" w:eastAsia="Times New Roman" w:hAnsi="Times New Roman" w:cs="Times New Roman"/>
           <w:b/>
@@ -257,9 +255,7 @@
           <w:sz w:val="40"/>
           <w:szCs w:val="40"/>
         </w:rPr>
-        <w:t>sajta</w:t>
-      </w:r>
-      <w:proofErr w:type="spellEnd"/>
+      </w:pPr>
     </w:p>
     <w:p>
       <w:pPr>
@@ -332,10 +328,7 @@
           <w:szCs w:val="40"/>
         </w:rPr>
       </w:pPr>
-    </w:p>
-    <w:p>
-      <w:pPr>
-        <w:jc w:val="center"/>
+      <w:r>
         <w:rPr>
           <w:rFonts w:ascii="Times New Roman" w:eastAsia="Times New Roman" w:hAnsi="Times New Roman" w:cs="Times New Roman"/>
           <w:b/>
@@ -343,149 +336,8 @@
           <w:sz w:val="40"/>
           <w:szCs w:val="40"/>
         </w:rPr>
-      </w:pPr>
-    </w:p>
-    <w:p>
-      <w:pPr>
-        <w:jc w:val="center"/>
-        <w:rPr>
-          <w:rFonts w:ascii="Times New Roman" w:eastAsia="Times New Roman" w:hAnsi="Times New Roman" w:cs="Times New Roman"/>
-          <w:b/>
-          <w:bCs/>
-          <w:sz w:val="40"/>
-          <w:szCs w:val="40"/>
-        </w:rPr>
-      </w:pPr>
-    </w:p>
-    <w:p>
-      <w:pPr>
-        <w:jc w:val="center"/>
-        <w:rPr>
-          <w:rFonts w:ascii="Times New Roman" w:eastAsia="Times New Roman" w:hAnsi="Times New Roman" w:cs="Times New Roman"/>
-          <w:b/>
-          <w:bCs/>
-          <w:sz w:val="40"/>
-          <w:szCs w:val="40"/>
-        </w:rPr>
-      </w:pPr>
-    </w:p>
-    <w:p>
-      <w:pPr>
-        <w:jc w:val="center"/>
-        <w:rPr>
-          <w:rFonts w:ascii="Times New Roman" w:eastAsia="Times New Roman" w:hAnsi="Times New Roman" w:cs="Times New Roman"/>
-          <w:b/>
-          <w:bCs/>
-          <w:sz w:val="40"/>
-          <w:szCs w:val="40"/>
-        </w:rPr>
-      </w:pPr>
-    </w:p>
-    <w:p>
-      <w:pPr>
-        <w:jc w:val="center"/>
-        <w:rPr>
-          <w:rFonts w:ascii="Times New Roman" w:eastAsia="Times New Roman" w:hAnsi="Times New Roman" w:cs="Times New Roman"/>
-          <w:b/>
-          <w:bCs/>
-          <w:sz w:val="40"/>
-          <w:szCs w:val="40"/>
-        </w:rPr>
-      </w:pPr>
-    </w:p>
-    <w:p>
-      <w:pPr>
-        <w:jc w:val="center"/>
-        <w:rPr>
-          <w:rFonts w:ascii="Times New Roman" w:eastAsia="Times New Roman" w:hAnsi="Times New Roman" w:cs="Times New Roman"/>
-          <w:b/>
-          <w:bCs/>
-          <w:sz w:val="40"/>
-          <w:szCs w:val="40"/>
-        </w:rPr>
-      </w:pPr>
-    </w:p>
-    <w:p>
-      <w:pPr>
-        <w:jc w:val="center"/>
-        <w:rPr>
-          <w:rFonts w:ascii="Times New Roman" w:eastAsia="Times New Roman" w:hAnsi="Times New Roman" w:cs="Times New Roman"/>
-          <w:b/>
-          <w:bCs/>
-          <w:sz w:val="40"/>
-          <w:szCs w:val="40"/>
-        </w:rPr>
-      </w:pPr>
-    </w:p>
-    <w:p>
-      <w:pPr>
-        <w:jc w:val="center"/>
-        <w:rPr>
-          <w:rFonts w:ascii="Times New Roman" w:eastAsia="Times New Roman" w:hAnsi="Times New Roman" w:cs="Times New Roman"/>
-          <w:b/>
-          <w:bCs/>
-          <w:sz w:val="40"/>
-          <w:szCs w:val="40"/>
-        </w:rPr>
-      </w:pPr>
-    </w:p>
-    <w:p>
-      <w:pPr>
-        <w:jc w:val="center"/>
-        <w:rPr>
-          <w:rFonts w:ascii="Times New Roman" w:eastAsia="Times New Roman" w:hAnsi="Times New Roman" w:cs="Times New Roman"/>
-          <w:b/>
-          <w:bCs/>
-          <w:sz w:val="40"/>
-          <w:szCs w:val="40"/>
-        </w:rPr>
-      </w:pPr>
-    </w:p>
-    <w:p>
-      <w:pPr>
-        <w:jc w:val="center"/>
-        <w:rPr>
-          <w:rFonts w:ascii="Times New Roman" w:eastAsia="Times New Roman" w:hAnsi="Times New Roman" w:cs="Times New Roman"/>
-          <w:b/>
-          <w:bCs/>
-          <w:sz w:val="40"/>
-          <w:szCs w:val="40"/>
-        </w:rPr>
-      </w:pPr>
-      <w:proofErr w:type="spellStart"/>
-      <w:r>
-        <w:rPr>
-          <w:rFonts w:ascii="Times New Roman" w:eastAsia="Times New Roman" w:hAnsi="Times New Roman" w:cs="Times New Roman"/>
-          <w:b/>
-          <w:bCs/>
-          <w:sz w:val="40"/>
-          <w:szCs w:val="40"/>
-        </w:rPr>
-        <w:t>Spisak</w:t>
-      </w:r>
-      <w:proofErr w:type="spellEnd"/>
-      <w:r>
-        <w:rPr>
-          <w:rFonts w:ascii="Times New Roman" w:eastAsia="Times New Roman" w:hAnsi="Times New Roman" w:cs="Times New Roman"/>
-          <w:b/>
-          <w:bCs/>
-          <w:sz w:val="40"/>
-          <w:szCs w:val="40"/>
-        </w:rPr>
-        <w:t xml:space="preserve"> </w:t>
-      </w:r>
-      <w:proofErr w:type="spellStart"/>
-      <w:r>
-        <w:rPr>
-          <w:rFonts w:ascii="Times New Roman" w:eastAsia="Times New Roman" w:hAnsi="Times New Roman" w:cs="Times New Roman"/>
-          <w:b/>
-          <w:bCs/>
-          <w:sz w:val="40"/>
-          <w:szCs w:val="40"/>
-        </w:rPr>
-        <w:t>izmena</w:t>
-      </w:r>
-      <w:proofErr w:type="spellEnd"/>
+        <w:t>Spisak izmena</w:t>
+      </w:r>
     </w:p>
     <w:tbl>
       <w:tblPr>
@@ -543,7 +395,6 @@
                 <w:szCs w:val="40"/>
               </w:rPr>
             </w:pPr>
-            <w:proofErr w:type="spellStart"/>
             <w:r>
               <w:rPr>
                 <w:rFonts w:ascii="Times New Roman" w:eastAsia="Times New Roman" w:hAnsi="Times New Roman" w:cs="Times New Roman"/>
@@ -554,7 +405,6 @@
               </w:rPr>
               <w:t>Verzija</w:t>
             </w:r>
-            <w:proofErr w:type="spellEnd"/>
           </w:p>
         </w:tc>
         <w:tc>
@@ -572,7 +422,6 @@
                 <w:szCs w:val="40"/>
               </w:rPr>
             </w:pPr>
-            <w:proofErr w:type="spellStart"/>
             <w:r>
               <w:rPr>
                 <w:rFonts w:ascii="Times New Roman" w:eastAsia="Times New Roman" w:hAnsi="Times New Roman" w:cs="Times New Roman"/>
@@ -581,31 +430,8 @@
                 <w:sz w:val="24"/>
                 <w:szCs w:val="24"/>
               </w:rPr>
-              <w:t>Kratak</w:t>
-            </w:r>
-            <w:proofErr w:type="spellEnd"/>
-            <w:r>
-              <w:rPr>
-                <w:rFonts w:ascii="Times New Roman" w:eastAsia="Times New Roman" w:hAnsi="Times New Roman" w:cs="Times New Roman"/>
-                <w:b/>
-                <w:bCs/>
-                <w:sz w:val="24"/>
-                <w:szCs w:val="24"/>
-              </w:rPr>
-              <w:t xml:space="preserve"> </w:t>
-            </w:r>
-            <w:proofErr w:type="spellStart"/>
-            <w:r>
-              <w:rPr>
-                <w:rFonts w:ascii="Times New Roman" w:eastAsia="Times New Roman" w:hAnsi="Times New Roman" w:cs="Times New Roman"/>
-                <w:b/>
-                <w:bCs/>
-                <w:sz w:val="24"/>
-                <w:szCs w:val="24"/>
-              </w:rPr>
-              <w:t>opis</w:t>
-            </w:r>
-            <w:proofErr w:type="spellEnd"/>
+              <w:t>Kratak opis</w:t>
+            </w:r>
           </w:p>
         </w:tc>
         <w:tc>
@@ -703,34 +529,14 @@
                 <w:szCs w:val="40"/>
               </w:rPr>
             </w:pPr>
-            <w:proofErr w:type="spellStart"/>
             <w:r>
               <w:rPr>
                 <w:rFonts w:ascii="Times New Roman" w:eastAsia="Times New Roman" w:hAnsi="Times New Roman" w:cs="Times New Roman"/>
                 <w:sz w:val="24"/>
                 <w:szCs w:val="24"/>
               </w:rPr>
-              <w:t>Inicijalna</w:t>
-            </w:r>
-            <w:proofErr w:type="spellEnd"/>
-            <w:r>
-              <w:rPr>
-                <w:rFonts w:ascii="Times New Roman" w:eastAsia="Times New Roman" w:hAnsi="Times New Roman" w:cs="Times New Roman"/>
-                <w:sz w:val="24"/>
-                <w:szCs w:val="24"/>
-              </w:rPr>
-              <w:t xml:space="preserve"> </w:t>
-            </w:r>
-            <w:proofErr w:type="spellStart"/>
-            <w:r>
-              <w:rPr>
-                <w:rFonts w:ascii="Times New Roman" w:eastAsia="Times New Roman" w:hAnsi="Times New Roman" w:cs="Times New Roman"/>
-                <w:sz w:val="24"/>
-                <w:szCs w:val="24"/>
-              </w:rPr>
-              <w:t>verzija</w:t>
-            </w:r>
-            <w:proofErr w:type="spellEnd"/>
+              <w:t>Inicijalna verzija</w:t>
+            </w:r>
           </w:p>
         </w:tc>
         <w:tc>
@@ -751,18 +557,8 @@
                 <w:sz w:val="24"/>
                 <w:szCs w:val="24"/>
               </w:rPr>
-              <w:t xml:space="preserve">Nikola </w:t>
-            </w:r>
-            <w:proofErr w:type="spellStart"/>
-            <w:r>
-              <w:rPr>
-                <w:rFonts w:ascii="Times New Roman" w:eastAsia="Times New Roman" w:hAnsi="Times New Roman" w:cs="Times New Roman"/>
-                <w:sz w:val="24"/>
-                <w:szCs w:val="24"/>
-              </w:rPr>
-              <w:t>Barjaktarević</w:t>
-            </w:r>
-            <w:proofErr w:type="spellEnd"/>
+              <w:t>Nikola Barjaktarević</w:t>
+            </w:r>
           </w:p>
           <w:p>
             <w:pPr>
@@ -801,6 +597,98 @@
               </w:rPr>
               <w:t>Uroš Isaković</w:t>
             </w:r>
+          </w:p>
+        </w:tc>
+      </w:tr>
+      <w:tr>
+        <w:tc>
+          <w:tcPr>
+            <w:tcW w:w="2340" w:type="dxa"/>
+          </w:tcPr>
+          <w:p>
+            <w:pPr>
+              <w:rPr>
+                <w:rFonts w:ascii="Times New Roman" w:eastAsia="Times New Roman" w:hAnsi="Times New Roman" w:cs="Times New Roman"/>
+                <w:sz w:val="24"/>
+                <w:szCs w:val="24"/>
+              </w:rPr>
+            </w:pPr>
+            <w:r>
+              <w:rPr>
+                <w:rFonts w:ascii="Times New Roman" w:eastAsia="Times New Roman" w:hAnsi="Times New Roman" w:cs="Times New Roman"/>
+                <w:sz w:val="24"/>
+                <w:szCs w:val="24"/>
+              </w:rPr>
+              <w:t>6.6.2020.</w:t>
+            </w:r>
+          </w:p>
+        </w:tc>
+        <w:tc>
+          <w:tcPr>
+            <w:tcW w:w="2340" w:type="dxa"/>
+          </w:tcPr>
+          <w:p>
+            <w:pPr>
+              <w:rPr>
+                <w:rFonts w:ascii="Times New Roman" w:eastAsia="Times New Roman" w:hAnsi="Times New Roman" w:cs="Times New Roman"/>
+                <w:sz w:val="24"/>
+                <w:szCs w:val="24"/>
+              </w:rPr>
+            </w:pPr>
+            <w:r>
+              <w:rPr>
+                <w:rFonts w:ascii="Times New Roman" w:eastAsia="Times New Roman" w:hAnsi="Times New Roman" w:cs="Times New Roman"/>
+                <w:sz w:val="24"/>
+                <w:szCs w:val="24"/>
+              </w:rPr>
+              <w:t>1.1</w:t>
+            </w:r>
+          </w:p>
+        </w:tc>
+        <w:tc>
+          <w:tcPr>
+            <w:tcW w:w="2340" w:type="dxa"/>
+          </w:tcPr>
+          <w:p>
+            <w:pPr>
+              <w:rPr>
+                <w:rFonts w:ascii="Times New Roman" w:eastAsia="Times New Roman" w:hAnsi="Times New Roman" w:cs="Times New Roman"/>
+                <w:sz w:val="24"/>
+                <w:szCs w:val="24"/>
+              </w:rPr>
+            </w:pPr>
+            <w:r>
+              <w:rPr>
+                <w:rFonts w:ascii="Times New Roman" w:eastAsia="Times New Roman" w:hAnsi="Times New Roman" w:cs="Times New Roman"/>
+                <w:sz w:val="24"/>
+                <w:szCs w:val="24"/>
+              </w:rPr>
+              <w:t>Izmene u skladu sa implementacijom</w:t>
+            </w:r>
+          </w:p>
+        </w:tc>
+        <w:tc>
+          <w:tcPr>
+            <w:tcW w:w="2340" w:type="dxa"/>
+          </w:tcPr>
+          <w:p>
+            <w:pPr>
+              <w:rPr>
+                <w:rFonts w:ascii="Times New Roman" w:eastAsia="Times New Roman" w:hAnsi="Times New Roman" w:cs="Times New Roman"/>
+                <w:sz w:val="24"/>
+                <w:szCs w:val="24"/>
+              </w:rPr>
+            </w:pPr>
+            <w:r>
+              <w:rPr>
+                <w:rFonts w:ascii="Times New Roman" w:eastAsia="Times New Roman" w:hAnsi="Times New Roman" w:cs="Times New Roman"/>
+                <w:sz w:val="24"/>
+                <w:szCs w:val="24"/>
+              </w:rPr>
+              <w:t>Nikola Barjaktarević</w:t>
+            </w:r>
+            <w:bookmarkStart w:id="0" w:name="_GoBack"/>
+            <w:bookmarkEnd w:id="0"/>
           </w:p>
         </w:tc>
       </w:tr>
@@ -1051,11 +939,9 @@
           <w:pPr>
             <w:pStyle w:val="TOCHeading"/>
           </w:pPr>
-          <w:proofErr w:type="spellStart"/>
           <w:r>
             <w:t>Sadržaj</w:t>
           </w:r>
-          <w:proofErr w:type="spellEnd"/>
         </w:p>
         <w:p>
           <w:pPr>
@@ -1077,7 +963,7 @@
           <w:r>
             <w:fldChar w:fldCharType="separate"/>
           </w:r>
-          <w:hyperlink w:anchor="_Toc34572001" w:history="1">
+          <w:hyperlink w:anchor="_Toc42296914" w:history="1">
             <w:r>
               <w:rPr>
                 <w:rStyle w:val="Hyperlink"/>
@@ -1105,7 +991,7 @@
                 <w:noProof/>
                 <w:webHidden/>
               </w:rPr>
-              <w:instrText xml:space="preserve"> PAGEREF _Toc34572001 \h </w:instrText>
+              <w:instrText xml:space="preserve"> PAGEREF _Toc42296914 \h </w:instrText>
             </w:r>
             <w:r>
               <w:rPr>
@@ -1147,7 +1033,7 @@
               <w:noProof/>
             </w:rPr>
           </w:pPr>
-          <w:hyperlink w:anchor="_Toc34572002" w:history="1">
+          <w:hyperlink w:anchor="_Toc42296915" w:history="1">
             <w:r>
               <w:rPr>
                 <w:rStyle w:val="Hyperlink"/>
@@ -1175,7 +1061,7 @@
                 <w:noProof/>
                 <w:webHidden/>
               </w:rPr>
-              <w:instrText xml:space="preserve"> PAGEREF _Toc34572002 \h </w:instrText>
+              <w:instrText xml:space="preserve"> PAGEREF _Toc42296915 \h </w:instrText>
             </w:r>
             <w:r>
               <w:rPr>
@@ -1217,7 +1103,7 @@
               <w:noProof/>
             </w:rPr>
           </w:pPr>
-          <w:hyperlink w:anchor="_Toc34572003" w:history="1">
+          <w:hyperlink w:anchor="_Toc42296916" w:history="1">
             <w:r>
               <w:rPr>
                 <w:rStyle w:val="Hyperlink"/>
@@ -1245,7 +1131,7 @@
                 <w:noProof/>
                 <w:webHidden/>
               </w:rPr>
-              <w:instrText xml:space="preserve"> PAGEREF _Toc34572003 \h </w:instrText>
+              <w:instrText xml:space="preserve"> PAGEREF _Toc42296916 \h </w:instrText>
             </w:r>
             <w:r>
               <w:rPr>
@@ -1287,7 +1173,7 @@
               <w:noProof/>
             </w:rPr>
           </w:pPr>
-          <w:hyperlink w:anchor="_Toc34572004" w:history="1">
+          <w:hyperlink w:anchor="_Toc42296917" w:history="1">
             <w:r>
               <w:rPr>
                 <w:rStyle w:val="Hyperlink"/>
@@ -1295,7 +1181,7 @@
                 <w:noProof/>
                 <w:lang w:val="sr-Latn-RS"/>
               </w:rPr>
-              <w:t>SCENARIO UPOTREBE REGISTRACIJE KAPITENA</w:t>
+              <w:t>SCENARIO UPOTREBE ADMINISTRACIJE SAJTA</w:t>
             </w:r>
             <w:r>
               <w:rPr>
@@ -1316,7 +1202,7 @@
                 <w:noProof/>
                 <w:webHidden/>
               </w:rPr>
-              <w:instrText xml:space="preserve"> PAGEREF _Toc34572004 \h </w:instrText>
+              <w:instrText xml:space="preserve"> PAGEREF _Toc42296917 \h </w:instrText>
             </w:r>
             <w:r>
               <w:rPr>
@@ -1358,7 +1244,7 @@
               <w:noProof/>
             </w:rPr>
           </w:pPr>
-          <w:hyperlink w:anchor="_Toc34572005" w:history="1">
+          <w:hyperlink w:anchor="_Toc42296918" w:history="1">
             <w:r>
               <w:rPr>
                 <w:rStyle w:val="Hyperlink"/>
@@ -1387,7 +1273,7 @@
                 <w:noProof/>
                 <w:webHidden/>
               </w:rPr>
-              <w:instrText xml:space="preserve"> PAGEREF _Toc34572005 \h </w:instrText>
+              <w:instrText xml:space="preserve"> PAGEREF _Toc42296918 \h </w:instrText>
             </w:r>
             <w:r>
               <w:rPr>
@@ -1429,7 +1315,7 @@
               <w:noProof/>
             </w:rPr>
           </w:pPr>
-          <w:hyperlink w:anchor="_Toc34572006" w:history="1">
+          <w:hyperlink w:anchor="_Toc42296919" w:history="1">
             <w:r>
               <w:rPr>
                 <w:rStyle w:val="Hyperlink"/>
@@ -1458,7 +1344,7 @@
                 <w:noProof/>
                 <w:webHidden/>
               </w:rPr>
-              <w:instrText xml:space="preserve"> PAGEREF _Toc34572006 \h </w:instrText>
+              <w:instrText xml:space="preserve"> PAGEREF _Toc42296919 \h </w:instrText>
             </w:r>
             <w:r>
               <w:rPr>
@@ -1500,7 +1386,7 @@
               <w:noProof/>
             </w:rPr>
           </w:pPr>
-          <w:hyperlink w:anchor="_Toc34572007" w:history="1">
+          <w:hyperlink w:anchor="_Toc42296920" w:history="1">
             <w:r>
               <w:rPr>
                 <w:rStyle w:val="Hyperlink"/>
@@ -1508,7 +1394,7 @@
                 <w:noProof/>
                 <w:lang w:val="sr-Latn-RS"/>
               </w:rPr>
-              <w:t>Kapiten zahteva registraciju</w:t>
+              <w:t>Kontrola baze podataka</w:t>
             </w:r>
             <w:r>
               <w:rPr>
@@ -1529,149 +1415,7 @@
                 <w:noProof/>
                 <w:webHidden/>
               </w:rPr>
-              <w:instrText xml:space="preserve"> PAGEREF _Toc34572007 \h </w:instrText>
-            </w:r>
-            <w:r>
-              <w:rPr>
-                <w:noProof/>
-                <w:webHidden/>
-              </w:rPr>
-            </w:r>
-            <w:r>
-              <w:rPr>
-                <w:noProof/>
-                <w:webHidden/>
-              </w:rPr>
-              <w:fldChar w:fldCharType="separate"/>
-            </w:r>
-            <w:r>
-              <w:rPr>
-                <w:noProof/>
-                <w:webHidden/>
-              </w:rPr>
-              <w:t>5</w:t>
-            </w:r>
-            <w:r>
-              <w:rPr>
-                <w:noProof/>
-                <w:webHidden/>
-              </w:rPr>
-              <w:fldChar w:fldCharType="end"/>
-            </w:r>
-          </w:hyperlink>
-        </w:p>
-        <w:p>
-          <w:pPr>
-            <w:pStyle w:val="TOC3"/>
-            <w:tabs>
-              <w:tab w:val="right" w:leader="dot" w:pos="9350"/>
-            </w:tabs>
-            <w:rPr>
-              <w:rFonts w:eastAsiaTheme="minorEastAsia"/>
-              <w:noProof/>
-            </w:rPr>
-          </w:pPr>
-          <w:hyperlink w:anchor="_Toc34572008" w:history="1">
-            <w:r>
-              <w:rPr>
-                <w:rStyle w:val="Hyperlink"/>
-                <w:rFonts w:eastAsia="Times New Roman"/>
-                <w:noProof/>
-                <w:lang w:val="sr-Latn-RS"/>
-              </w:rPr>
-              <w:t>Kapiten popunjava formu bez greške</w:t>
-            </w:r>
-            <w:r>
-              <w:rPr>
-                <w:noProof/>
-                <w:webHidden/>
-              </w:rPr>
-              <w:tab/>
-            </w:r>
-            <w:r>
-              <w:rPr>
-                <w:noProof/>
-                <w:webHidden/>
-              </w:rPr>
-              <w:fldChar w:fldCharType="begin"/>
-            </w:r>
-            <w:r>
-              <w:rPr>
-                <w:noProof/>
-                <w:webHidden/>
-              </w:rPr>
-              <w:instrText xml:space="preserve"> PAGEREF _Toc34572008 \h </w:instrText>
-            </w:r>
-            <w:r>
-              <w:rPr>
-                <w:noProof/>
-                <w:webHidden/>
-              </w:rPr>
-            </w:r>
-            <w:r>
-              <w:rPr>
-                <w:noProof/>
-                <w:webHidden/>
-              </w:rPr>
-              <w:fldChar w:fldCharType="separate"/>
-            </w:r>
-            <w:r>
-              <w:rPr>
-                <w:noProof/>
-                <w:webHidden/>
-              </w:rPr>
-              <w:t>5</w:t>
-            </w:r>
-            <w:r>
-              <w:rPr>
-                <w:noProof/>
-                <w:webHidden/>
-              </w:rPr>
-              <w:fldChar w:fldCharType="end"/>
-            </w:r>
-          </w:hyperlink>
-        </w:p>
-        <w:p>
-          <w:pPr>
-            <w:pStyle w:val="TOC3"/>
-            <w:tabs>
-              <w:tab w:val="right" w:leader="dot" w:pos="9350"/>
-            </w:tabs>
-            <w:rPr>
-              <w:rFonts w:eastAsiaTheme="minorEastAsia"/>
-              <w:noProof/>
-            </w:rPr>
-          </w:pPr>
-          <w:hyperlink w:anchor="_Toc34572009" w:history="1">
-            <w:r>
-              <w:rPr>
-                <w:rStyle w:val="Hyperlink"/>
-                <w:rFonts w:eastAsia="Times New Roman"/>
-                <w:noProof/>
-                <w:lang w:val="sr-Latn-RS"/>
-              </w:rPr>
-              <w:t>Kapiten pravi grešku prilikom popunjavanja forme</w:t>
-            </w:r>
-            <w:r>
-              <w:rPr>
-                <w:noProof/>
-                <w:webHidden/>
-              </w:rPr>
-              <w:tab/>
-            </w:r>
-            <w:r>
-              <w:rPr>
-                <w:noProof/>
-                <w:webHidden/>
-              </w:rPr>
-              <w:fldChar w:fldCharType="begin"/>
-            </w:r>
-            <w:r>
-              <w:rPr>
-                <w:noProof/>
-                <w:webHidden/>
-              </w:rPr>
-              <w:instrText xml:space="preserve"> PAGEREF _Toc34572009 \h </w:instrText>
+              <w:instrText xml:space="preserve"> PAGEREF _Toc42296920 \h </w:instrText>
             </w:r>
             <w:r>
               <w:rPr>
@@ -1713,7 +1457,7 @@
               <w:noProof/>
             </w:rPr>
           </w:pPr>
-          <w:hyperlink w:anchor="_Toc34572010" w:history="1">
+          <w:hyperlink w:anchor="_Toc42296921" w:history="1">
             <w:r>
               <w:rPr>
                 <w:rStyle w:val="Hyperlink"/>
@@ -1742,7 +1486,7 @@
                 <w:noProof/>
                 <w:webHidden/>
               </w:rPr>
-              <w:instrText xml:space="preserve"> PAGEREF _Toc34572010 \h </w:instrText>
+              <w:instrText xml:space="preserve"> PAGEREF _Toc42296921 \h </w:instrText>
             </w:r>
             <w:r>
               <w:rPr>
@@ -1784,7 +1528,7 @@
               <w:noProof/>
             </w:rPr>
           </w:pPr>
-          <w:hyperlink w:anchor="_Toc34572011" w:history="1">
+          <w:hyperlink w:anchor="_Toc42296922" w:history="1">
             <w:r>
               <w:rPr>
                 <w:rStyle w:val="Hyperlink"/>
@@ -1812,7 +1556,7 @@
                 <w:noProof/>
                 <w:webHidden/>
               </w:rPr>
-              <w:instrText xml:space="preserve"> PAGEREF _Toc34572011 \h </w:instrText>
+              <w:instrText xml:space="preserve"> PAGEREF _Toc42296922 \h </w:instrText>
             </w:r>
             <w:r>
               <w:rPr>
@@ -1854,7 +1598,7 @@
               <w:noProof/>
             </w:rPr>
           </w:pPr>
-          <w:hyperlink w:anchor="_Toc34572012" w:history="1">
+          <w:hyperlink w:anchor="_Toc42296923" w:history="1">
             <w:r>
               <w:rPr>
                 <w:rStyle w:val="Hyperlink"/>
@@ -1882,7 +1626,7 @@
                 <w:noProof/>
                 <w:webHidden/>
               </w:rPr>
-              <w:instrText xml:space="preserve"> PAGEREF _Toc34572012 \h </w:instrText>
+              <w:instrText xml:space="preserve"> PAGEREF _Toc42296923 \h </w:instrText>
             </w:r>
             <w:r>
               <w:rPr>
@@ -2182,14 +1926,14 @@
           <w:rFonts w:eastAsia="Times New Roman"/>
         </w:rPr>
       </w:pPr>
-      <w:bookmarkStart w:id="0" w:name="_Toc34572001"/>
+      <w:bookmarkStart w:id="1" w:name="_Toc42296914"/>
       <w:r>
         <w:rPr>
           <w:rFonts w:eastAsia="Times New Roman"/>
         </w:rPr>
         <w:t>UVOD</w:t>
       </w:r>
-      <w:bookmarkEnd w:id="0"/>
+      <w:bookmarkEnd w:id="1"/>
     </w:p>
     <w:p>
       <w:pPr>
@@ -2198,16 +1942,14 @@
           <w:rFonts w:eastAsia="Times New Roman"/>
         </w:rPr>
       </w:pPr>
-      <w:bookmarkStart w:id="1" w:name="_Toc34572002"/>
-      <w:proofErr w:type="spellStart"/>
+      <w:bookmarkStart w:id="2" w:name="_Toc42296915"/>
       <w:r>
         <w:rPr>
           <w:rFonts w:eastAsia="Times New Roman"/>
         </w:rPr>
         <w:t>Rezime</w:t>
       </w:r>
-      <w:bookmarkEnd w:id="1"/>
-      <w:proofErr w:type="spellEnd"/>
+      <w:bookmarkEnd w:id="2"/>
     </w:p>
     <w:p>
       <w:pPr>
@@ -2232,124 +1974,22 @@
           <w:szCs w:val="24"/>
         </w:rPr>
       </w:pPr>
-      <w:proofErr w:type="spellStart"/>
-      <w:r>
-        <w:rPr>
-          <w:rFonts w:ascii="Times New Roman" w:eastAsia="Times New Roman" w:hAnsi="Times New Roman" w:cs="Times New Roman"/>
-          <w:sz w:val="24"/>
-          <w:szCs w:val="24"/>
-        </w:rPr>
-        <w:t>Dokument</w:t>
-      </w:r>
-      <w:proofErr w:type="spellEnd"/>
-      <w:r>
-        <w:rPr>
-          <w:rFonts w:ascii="Times New Roman" w:eastAsia="Times New Roman" w:hAnsi="Times New Roman" w:cs="Times New Roman"/>
-          <w:sz w:val="24"/>
-          <w:szCs w:val="24"/>
-        </w:rPr>
-        <w:t xml:space="preserve"> </w:t>
-      </w:r>
-      <w:proofErr w:type="spellStart"/>
-      <w:r>
-        <w:rPr>
-          <w:rFonts w:ascii="Times New Roman" w:eastAsia="Times New Roman" w:hAnsi="Times New Roman" w:cs="Times New Roman"/>
-          <w:sz w:val="24"/>
-          <w:szCs w:val="24"/>
-        </w:rPr>
-        <w:t>predstavlja</w:t>
-      </w:r>
-      <w:proofErr w:type="spellEnd"/>
-      <w:r>
-        <w:rPr>
-          <w:rFonts w:ascii="Times New Roman" w:eastAsia="Times New Roman" w:hAnsi="Times New Roman" w:cs="Times New Roman"/>
-          <w:sz w:val="24"/>
-          <w:szCs w:val="24"/>
-        </w:rPr>
-        <w:t xml:space="preserve"> </w:t>
-      </w:r>
-      <w:proofErr w:type="spellStart"/>
-      <w:r>
-        <w:rPr>
-          <w:rFonts w:ascii="Times New Roman" w:eastAsia="Times New Roman" w:hAnsi="Times New Roman" w:cs="Times New Roman"/>
-          <w:sz w:val="24"/>
-          <w:szCs w:val="24"/>
-        </w:rPr>
-        <w:t>specifikaciju</w:t>
-      </w:r>
-      <w:proofErr w:type="spellEnd"/>
-      <w:r>
-        <w:rPr>
-          <w:rFonts w:ascii="Times New Roman" w:eastAsia="Times New Roman" w:hAnsi="Times New Roman" w:cs="Times New Roman"/>
-          <w:sz w:val="24"/>
-          <w:szCs w:val="24"/>
-        </w:rPr>
-        <w:t xml:space="preserve"> </w:t>
-      </w:r>
-      <w:proofErr w:type="spellStart"/>
-      <w:r>
-        <w:rPr>
-          <w:rFonts w:ascii="Times New Roman" w:eastAsia="Times New Roman" w:hAnsi="Times New Roman" w:cs="Times New Roman"/>
-          <w:sz w:val="24"/>
-          <w:szCs w:val="24"/>
-        </w:rPr>
-        <w:t>scenarija</w:t>
-      </w:r>
-      <w:proofErr w:type="spellEnd"/>
-      <w:r>
-        <w:rPr>
-          <w:rFonts w:ascii="Times New Roman" w:eastAsia="Times New Roman" w:hAnsi="Times New Roman" w:cs="Times New Roman"/>
-          <w:sz w:val="24"/>
-          <w:szCs w:val="24"/>
-        </w:rPr>
-        <w:t xml:space="preserve"> </w:t>
-      </w:r>
-      <w:proofErr w:type="spellStart"/>
-      <w:r>
-        <w:rPr>
-          <w:rFonts w:ascii="Times New Roman" w:eastAsia="Times New Roman" w:hAnsi="Times New Roman" w:cs="Times New Roman"/>
-          <w:sz w:val="24"/>
-          <w:szCs w:val="24"/>
-        </w:rPr>
-        <w:t>upotrebe</w:t>
-      </w:r>
-      <w:proofErr w:type="spellEnd"/>
-      <w:r>
-        <w:rPr>
-          <w:rFonts w:ascii="Times New Roman" w:eastAsia="Times New Roman" w:hAnsi="Times New Roman" w:cs="Times New Roman"/>
-          <w:sz w:val="24"/>
-          <w:szCs w:val="24"/>
-        </w:rPr>
-        <w:t xml:space="preserve"> za </w:t>
-      </w:r>
-      <w:proofErr w:type="spellStart"/>
-      <w:r>
-        <w:rPr>
-          <w:rFonts w:ascii="Times New Roman" w:eastAsia="Times New Roman" w:hAnsi="Times New Roman" w:cs="Times New Roman"/>
-          <w:sz w:val="24"/>
-          <w:szCs w:val="24"/>
-        </w:rPr>
-        <w:t>administraciju</w:t>
-      </w:r>
-      <w:proofErr w:type="spellEnd"/>
-      <w:r>
-        <w:rPr>
-          <w:rFonts w:ascii="Times New Roman" w:eastAsia="Times New Roman" w:hAnsi="Times New Roman" w:cs="Times New Roman"/>
-          <w:sz w:val="24"/>
-          <w:szCs w:val="24"/>
-        </w:rPr>
-        <w:t xml:space="preserve"> </w:t>
-      </w:r>
-      <w:proofErr w:type="spellStart"/>
-      <w:r>
-        <w:rPr>
-          <w:rFonts w:ascii="Times New Roman" w:eastAsia="Times New Roman" w:hAnsi="Times New Roman" w:cs="Times New Roman"/>
-          <w:sz w:val="24"/>
-          <w:szCs w:val="24"/>
-        </w:rPr>
-        <w:t>sajta</w:t>
-      </w:r>
-      <w:proofErr w:type="spellEnd"/>
+      <w:r>
+        <w:rPr>
+          <w:rFonts w:ascii="Times New Roman" w:eastAsia="Times New Roman" w:hAnsi="Times New Roman" w:cs="Times New Roman"/>
+          <w:sz w:val="24"/>
+          <w:szCs w:val="24"/>
+        </w:rPr>
+        <w:t xml:space="preserve">Dokument predstavlja specifikaciju scenarija upotrebe za </w:t>
+      </w:r>
+      <w:r>
+        <w:rPr>
+          <w:rFonts w:ascii="Times New Roman" w:eastAsia="Times New Roman" w:hAnsi="Times New Roman" w:cs="Times New Roman"/>
+          <w:sz w:val="24"/>
+          <w:szCs w:val="24"/>
+        </w:rPr>
+        <w:t>administraciju sajta</w:t>
+      </w:r>
       <w:r>
         <w:rPr>
           <w:rFonts w:ascii="Times New Roman" w:eastAsia="Times New Roman" w:hAnsi="Times New Roman" w:cs="Times New Roman"/>
@@ -2377,72 +2017,14 @@
           <w:rFonts w:eastAsia="Times New Roman"/>
         </w:rPr>
       </w:pPr>
-      <w:bookmarkStart w:id="2" w:name="_Toc34572003"/>
-      <w:proofErr w:type="spellStart"/>
+      <w:bookmarkStart w:id="3" w:name="_Toc42296916"/>
       <w:r>
         <w:rPr>
           <w:rFonts w:eastAsia="Times New Roman"/>
         </w:rPr>
-        <w:t>Namena</w:t>
-      </w:r>
-      <w:proofErr w:type="spellEnd"/>
-      <w:r>
-        <w:rPr>
-          <w:rFonts w:eastAsia="Times New Roman"/>
-        </w:rPr>
-        <w:t xml:space="preserve"> </w:t>
-      </w:r>
-      <w:proofErr w:type="spellStart"/>
-      <w:r>
-        <w:rPr>
-          <w:rFonts w:eastAsia="Times New Roman"/>
-        </w:rPr>
-        <w:t>dokumenta</w:t>
-      </w:r>
-      <w:proofErr w:type="spellEnd"/>
-      <w:r>
-        <w:rPr>
-          <w:rFonts w:eastAsia="Times New Roman"/>
-        </w:rPr>
-        <w:t xml:space="preserve"> </w:t>
-      </w:r>
-      <w:proofErr w:type="spellStart"/>
-      <w:r>
-        <w:rPr>
-          <w:rFonts w:eastAsia="Times New Roman"/>
-        </w:rPr>
-        <w:t>i</w:t>
-      </w:r>
-      <w:proofErr w:type="spellEnd"/>
-      <w:r>
-        <w:rPr>
-          <w:rFonts w:eastAsia="Times New Roman"/>
-        </w:rPr>
-        <w:t xml:space="preserve"> </w:t>
-      </w:r>
-      <w:proofErr w:type="spellStart"/>
-      <w:r>
-        <w:rPr>
-          <w:rFonts w:eastAsia="Times New Roman"/>
-        </w:rPr>
-        <w:t>ciljne</w:t>
-      </w:r>
-      <w:proofErr w:type="spellEnd"/>
-      <w:r>
-        <w:rPr>
-          <w:rFonts w:eastAsia="Times New Roman"/>
-        </w:rPr>
-        <w:t xml:space="preserve"> </w:t>
-      </w:r>
-      <w:proofErr w:type="spellStart"/>
-      <w:r>
-        <w:rPr>
-          <w:rFonts w:eastAsia="Times New Roman"/>
-        </w:rPr>
-        <w:t>grupe</w:t>
-      </w:r>
-      <w:bookmarkEnd w:id="2"/>
-      <w:proofErr w:type="spellEnd"/>
+        <w:t>Namena dokumenta i ciljne grupe</w:t>
+      </w:r>
+      <w:bookmarkEnd w:id="3"/>
     </w:p>
     <w:p>
       <w:pPr>
@@ -2468,52 +2050,14 @@
           <w:lang w:val="sr-Latn-RS"/>
         </w:rPr>
       </w:pPr>
-      <w:proofErr w:type="spellStart"/>
-      <w:r>
-        <w:rPr>
-          <w:rFonts w:ascii="Times New Roman" w:eastAsia="Times New Roman" w:hAnsi="Times New Roman" w:cs="Times New Roman"/>
-          <w:sz w:val="24"/>
-          <w:szCs w:val="24"/>
-        </w:rPr>
-        <w:t>Ovaj</w:t>
-      </w:r>
-      <w:proofErr w:type="spellEnd"/>
-      <w:r>
-        <w:rPr>
-          <w:rFonts w:ascii="Times New Roman" w:eastAsia="Times New Roman" w:hAnsi="Times New Roman" w:cs="Times New Roman"/>
-          <w:sz w:val="24"/>
-          <w:szCs w:val="24"/>
-        </w:rPr>
-        <w:t xml:space="preserve"> </w:t>
-      </w:r>
-      <w:proofErr w:type="spellStart"/>
-      <w:r>
-        <w:rPr>
-          <w:rFonts w:ascii="Times New Roman" w:eastAsia="Times New Roman" w:hAnsi="Times New Roman" w:cs="Times New Roman"/>
-          <w:sz w:val="24"/>
-          <w:szCs w:val="24"/>
-        </w:rPr>
-        <w:t>dokument</w:t>
-      </w:r>
-      <w:proofErr w:type="spellEnd"/>
-      <w:r>
-        <w:rPr>
-          <w:rFonts w:ascii="Times New Roman" w:eastAsia="Times New Roman" w:hAnsi="Times New Roman" w:cs="Times New Roman"/>
-          <w:sz w:val="24"/>
-          <w:szCs w:val="24"/>
-        </w:rPr>
-        <w:t xml:space="preserve"> </w:t>
-      </w:r>
-      <w:proofErr w:type="spellStart"/>
-      <w:r>
-        <w:rPr>
-          <w:rFonts w:ascii="Times New Roman" w:eastAsia="Times New Roman" w:hAnsi="Times New Roman" w:cs="Times New Roman"/>
-          <w:sz w:val="24"/>
-          <w:szCs w:val="24"/>
-        </w:rPr>
-        <w:t>slu</w:t>
-      </w:r>
-      <w:proofErr w:type="spellEnd"/>
+      <w:r>
+        <w:rPr>
+          <w:rFonts w:ascii="Times New Roman" w:eastAsia="Times New Roman" w:hAnsi="Times New Roman" w:cs="Times New Roman"/>
+          <w:sz w:val="24"/>
+          <w:szCs w:val="24"/>
+        </w:rPr>
+        <w:t>Ovaj dokument slu</w:t>
+      </w:r>
       <w:r>
         <w:rPr>
           <w:rFonts w:ascii="Times New Roman" w:eastAsia="Times New Roman" w:hAnsi="Times New Roman" w:cs="Times New Roman"/>
@@ -2551,15 +2095,22 @@
           <w:lang w:val="sr-Latn-RS"/>
         </w:rPr>
       </w:pPr>
-      <w:bookmarkStart w:id="3" w:name="_Toc34572004"/>
+      <w:bookmarkStart w:id="4" w:name="_Toc42296917"/>
       <w:r>
         <w:rPr>
           <w:rFonts w:eastAsia="Times New Roman"/>
           <w:lang w:val="sr-Latn-RS"/>
         </w:rPr>
-        <w:t>SCENARIO UPOTREBE REGISTRACIJE KAPITENA</w:t>
-      </w:r>
-      <w:bookmarkEnd w:id="3"/>
+        <w:t xml:space="preserve">SCENARIO UPOTREBE </w:t>
+      </w:r>
+      <w:r>
+        <w:rPr>
+          <w:rFonts w:eastAsia="Times New Roman"/>
+          <w:lang w:val="sr-Latn-RS"/>
+        </w:rPr>
+        <w:t>ADMINISTRACIJE SAJTA</w:t>
+      </w:r>
+      <w:bookmarkEnd w:id="4"/>
     </w:p>
     <w:p>
       <w:pPr>
@@ -2582,7 +2133,7 @@
           <w:lang w:val="sr-Latn-RS"/>
         </w:rPr>
       </w:pPr>
-      <w:bookmarkStart w:id="4" w:name="_Toc34572005"/>
+      <w:bookmarkStart w:id="5" w:name="_Toc42296918"/>
       <w:r>
         <w:rPr>
           <w:rFonts w:eastAsia="Times New Roman"/>
@@ -2590,7 +2141,7 @@
         </w:rPr>
         <w:t>Kratak opis</w:t>
       </w:r>
-      <w:bookmarkEnd w:id="4"/>
+      <w:bookmarkEnd w:id="5"/>
     </w:p>
     <w:p>
       <w:pPr>
@@ -2612,6 +2163,15 @@
         </w:rPr>
         <w:t>Administracija sajta je dostupna samo administratoru odnosno moderatoru sajta. Gost kao ni igrač ne mogu pristupiti stranici koja služi za administraciju. Ukoliko je korisnik koji pokušava da pristupi stranici ujedno i administrator, njemu se dozvoljavaju opcije: Dodavanje igrača timu, dodavanja tima u ligu, postavljanje vesti, unošenje rezultata kao i postavljanje rasporeda utakmica.</w:t>
       </w:r>
+      <w:r>
+        <w:rPr>
+          <w:rFonts w:ascii="Times New Roman" w:eastAsia="Times New Roman" w:hAnsi="Times New Roman" w:cs="Times New Roman"/>
+          <w:sz w:val="24"/>
+          <w:szCs w:val="24"/>
+          <w:lang w:val="sr-Latn-RS"/>
+        </w:rPr>
+        <w:t xml:space="preserve"> Ukoliko neko ko nema ovlašćenje za pristup admin stranici pokuša da pristupi, sajt izbacuje grešku sa kodom 403.</w:t>
+      </w:r>
     </w:p>
     <w:p>
       <w:pPr>
@@ -2640,7 +2200,7 @@
           <w:lang w:val="sr-Latn-RS"/>
         </w:rPr>
       </w:pPr>
-      <w:bookmarkStart w:id="5" w:name="_Toc34572006"/>
+      <w:bookmarkStart w:id="6" w:name="_Toc42296919"/>
       <w:r>
         <w:rPr>
           <w:rFonts w:eastAsia="Times New Roman"/>
@@ -2649,7 +2209,7 @@
         <w:lastRenderedPageBreak/>
         <w:t>Tok događaja</w:t>
       </w:r>
-      <w:bookmarkEnd w:id="5"/>
+      <w:bookmarkEnd w:id="6"/>
     </w:p>
     <w:p>
       <w:pPr>
@@ -2659,13 +2219,15 @@
           <w:lang w:val="sr-Latn-RS"/>
         </w:rPr>
       </w:pPr>
+      <w:bookmarkStart w:id="7" w:name="_Toc42296920"/>
       <w:r>
         <w:rPr>
           <w:rFonts w:eastAsia="Times New Roman"/>
           <w:lang w:val="sr-Latn-RS"/>
         </w:rPr>
-        <w:t>Dodavanje igrača timu</w:t>
-      </w:r>
+        <w:t>Kontrola baze podataka</w:t>
+      </w:r>
+      <w:bookmarkEnd w:id="7"/>
     </w:p>
     <w:p>
       <w:pPr>
@@ -2681,15 +2243,68 @@
           <w:lang w:val="sr-Latn-RS"/>
         </w:rPr>
       </w:pPr>
-      <w:bookmarkStart w:id="6" w:name="_Toc34572008"/>
-      <w:r>
-        <w:rPr>
-          <w:rFonts w:ascii="Times New Roman" w:eastAsia="Times New Roman" w:hAnsi="Times New Roman" w:cs="Times New Roman"/>
-          <w:sz w:val="24"/>
-          <w:szCs w:val="24"/>
-          <w:lang w:val="sr-Latn-RS"/>
-        </w:rPr>
-        <w:t>Administrator unosi ime tima, ime, prezime, e-mail i broj telefona igrača, i dodaje mu lozinku za prijavljivanje.</w:t>
+      <w:r>
+        <w:rPr>
+          <w:rFonts w:ascii="Times New Roman" w:eastAsia="Times New Roman" w:hAnsi="Times New Roman" w:cs="Times New Roman"/>
+          <w:sz w:val="24"/>
+          <w:szCs w:val="24"/>
+          <w:lang w:val="sr-Latn-RS"/>
+        </w:rPr>
+        <w:t>Administrator na stranici „Admin Page“ bira šta želi da doda</w:t>
+      </w:r>
+      <w:r>
+        <w:rPr>
+          <w:rFonts w:ascii="Times New Roman" w:eastAsia="Times New Roman" w:hAnsi="Times New Roman" w:cs="Times New Roman"/>
+          <w:sz w:val="24"/>
+          <w:szCs w:val="24"/>
+          <w:lang w:val="sr-Latn-RS"/>
+        </w:rPr>
+        <w:t>, ažurira ili obriše</w:t>
+      </w:r>
+      <w:r>
+        <w:rPr>
+          <w:rFonts w:ascii="Times New Roman" w:eastAsia="Times New Roman" w:hAnsi="Times New Roman" w:cs="Times New Roman"/>
+          <w:sz w:val="24"/>
+          <w:szCs w:val="24"/>
+          <w:lang w:val="sr-Latn-RS"/>
+        </w:rPr>
+        <w:t xml:space="preserve"> </w:t>
+      </w:r>
+      <w:r>
+        <w:rPr>
+          <w:rFonts w:ascii="Times New Roman" w:eastAsia="Times New Roman" w:hAnsi="Times New Roman" w:cs="Times New Roman"/>
+          <w:sz w:val="24"/>
+          <w:szCs w:val="24"/>
+          <w:lang w:val="sr-Latn-RS"/>
+        </w:rPr>
+        <w:t>iz</w:t>
+      </w:r>
+      <w:r>
+        <w:rPr>
+          <w:rFonts w:ascii="Times New Roman" w:eastAsia="Times New Roman" w:hAnsi="Times New Roman" w:cs="Times New Roman"/>
+          <w:sz w:val="24"/>
+          <w:szCs w:val="24"/>
+          <w:lang w:val="sr-Latn-RS"/>
+        </w:rPr>
+        <w:t xml:space="preserve"> baz</w:t>
+      </w:r>
+      <w:r>
+        <w:rPr>
+          <w:rFonts w:ascii="Times New Roman" w:eastAsia="Times New Roman" w:hAnsi="Times New Roman" w:cs="Times New Roman"/>
+          <w:sz w:val="24"/>
+          <w:szCs w:val="24"/>
+          <w:lang w:val="sr-Latn-RS"/>
+        </w:rPr>
+        <w:t>e</w:t>
+      </w:r>
+      <w:r>
+        <w:rPr>
+          <w:rFonts w:ascii="Times New Roman" w:eastAsia="Times New Roman" w:hAnsi="Times New Roman" w:cs="Times New Roman"/>
+          <w:sz w:val="24"/>
+          <w:szCs w:val="24"/>
+          <w:lang w:val="sr-Latn-RS"/>
+        </w:rPr>
+        <w:t xml:space="preserve"> podataka: „News“, „Teams“, „Players“,  „Matches“, „Results“, „Statistics“.</w:t>
       </w:r>
     </w:p>
     <w:p>
@@ -2713,24 +2328,25 @@
           <w:szCs w:val="24"/>
           <w:lang w:val="sr-Latn-RS"/>
         </w:rPr>
-        <w:t>Klikom na dugme  „ADD“, igrač se dodaje u bazu podataka tog tima.</w:t>
-      </w:r>
-    </w:p>
-    <w:bookmarkEnd w:id="6"/>
-    <w:p>
-      <w:pPr>
-        <w:pStyle w:val="Heading3"/>
-        <w:rPr>
-          <w:rFonts w:eastAsia="Times New Roman"/>
-          <w:lang w:val="sr-Latn-RS"/>
-        </w:rPr>
-      </w:pPr>
-      <w:r>
-        <w:rPr>
-          <w:rFonts w:eastAsia="Times New Roman"/>
-          <w:lang w:val="sr-Latn-RS"/>
-        </w:rPr>
-        <w:t>Dodavanje tima FUCA ligi</w:t>
+        <w:t>Nakon odabira, administrator izabira opciju „Add“</w:t>
+      </w:r>
+      <w:r>
+        <w:rPr>
+          <w:rFonts w:ascii="Times New Roman" w:eastAsia="Times New Roman" w:hAnsi="Times New Roman" w:cs="Times New Roman"/>
+          <w:sz w:val="24"/>
+          <w:szCs w:val="24"/>
+          <w:lang w:val="sr-Latn-RS"/>
+        </w:rPr>
+        <w:t xml:space="preserve"> , „Update“ ili „Delete“</w:t>
+      </w:r>
+      <w:r>
+        <w:rPr>
+          <w:rFonts w:ascii="Times New Roman" w:eastAsia="Times New Roman" w:hAnsi="Times New Roman" w:cs="Times New Roman"/>
+          <w:sz w:val="24"/>
+          <w:szCs w:val="24"/>
+          <w:lang w:val="sr-Latn-RS"/>
+        </w:rPr>
+        <w:t>.</w:t>
       </w:r>
     </w:p>
     <w:p>
@@ -2738,23 +2354,92 @@
         <w:pStyle w:val="ListParagraph"/>
         <w:numPr>
           <w:ilvl w:val="0"/>
-          <w:numId w:val="5"/>
+          <w:numId w:val="1"/>
         </w:numPr>
         <w:rPr>
-          <w:rFonts w:ascii="Times New Roman" w:hAnsi="Times New Roman" w:cs="Times New Roman"/>
-          <w:sz w:val="24"/>
-          <w:szCs w:val="24"/>
-          <w:lang w:val="sr-Latn-RS"/>
-        </w:rPr>
-      </w:pPr>
-      <w:r>
-        <w:rPr>
-          <w:rFonts w:ascii="Times New Roman" w:hAnsi="Times New Roman" w:cs="Times New Roman"/>
-          <w:sz w:val="24"/>
-          <w:szCs w:val="24"/>
-          <w:lang w:val="sr-Latn-RS"/>
-        </w:rPr>
-        <w:t>Administrator unosi ime tima, ime kapitena i prezime kapitena.</w:t>
+          <w:rFonts w:ascii="Times New Roman" w:eastAsia="Times New Roman" w:hAnsi="Times New Roman" w:cs="Times New Roman"/>
+          <w:sz w:val="24"/>
+          <w:szCs w:val="24"/>
+          <w:lang w:val="sr-Latn-RS"/>
+        </w:rPr>
+      </w:pPr>
+      <w:r>
+        <w:rPr>
+          <w:rFonts w:ascii="Times New Roman" w:eastAsia="Times New Roman" w:hAnsi="Times New Roman" w:cs="Times New Roman"/>
+          <w:sz w:val="24"/>
+          <w:szCs w:val="24"/>
+          <w:lang w:val="sr-Latn-RS"/>
+        </w:rPr>
+        <w:t>a)</w:t>
+      </w:r>
+      <w:r>
+        <w:rPr>
+          <w:rFonts w:ascii="Times New Roman" w:eastAsia="Times New Roman" w:hAnsi="Times New Roman" w:cs="Times New Roman"/>
+          <w:sz w:val="24"/>
+          <w:szCs w:val="24"/>
+          <w:lang w:val="sr-Latn-RS"/>
+        </w:rPr>
+        <w:t xml:space="preserve"> </w:t>
+      </w:r>
+      <w:r>
+        <w:rPr>
+          <w:rFonts w:ascii="Times New Roman" w:eastAsia="Times New Roman" w:hAnsi="Times New Roman" w:cs="Times New Roman"/>
+          <w:sz w:val="24"/>
+          <w:szCs w:val="24"/>
+          <w:lang w:val="sr-Latn-RS"/>
+        </w:rPr>
+        <w:t>Administrator popunjava podatke</w:t>
+      </w:r>
+      <w:r>
+        <w:rPr>
+          <w:rFonts w:ascii="Times New Roman" w:eastAsia="Times New Roman" w:hAnsi="Times New Roman" w:cs="Times New Roman"/>
+          <w:sz w:val="24"/>
+          <w:szCs w:val="24"/>
+          <w:lang w:val="sr-Latn-RS"/>
+        </w:rPr>
+        <w:t xml:space="preserve"> ukoliko je izabrao opciju „Add“.</w:t>
+      </w:r>
+    </w:p>
+    <w:p>
+      <w:pPr>
+        <w:pStyle w:val="ListParagraph"/>
+        <w:ind w:left="1080"/>
+        <w:rPr>
+          <w:rFonts w:ascii="Times New Roman" w:eastAsia="Times New Roman" w:hAnsi="Times New Roman" w:cs="Times New Roman"/>
+          <w:sz w:val="24"/>
+          <w:szCs w:val="24"/>
+          <w:lang w:val="sr-Latn-RS"/>
+        </w:rPr>
+      </w:pPr>
+      <w:r>
+        <w:rPr>
+          <w:rFonts w:ascii="Times New Roman" w:eastAsia="Times New Roman" w:hAnsi="Times New Roman" w:cs="Times New Roman"/>
+          <w:sz w:val="24"/>
+          <w:szCs w:val="24"/>
+          <w:lang w:val="sr-Latn-RS"/>
+        </w:rPr>
+        <w:t>b) Administrator bira šta želi da ažurira u bazi podataka, a zatim popunjava podatke ukoliko je izabrao opciju „Update“.</w:t>
+      </w:r>
+    </w:p>
+    <w:p>
+      <w:pPr>
+        <w:pStyle w:val="ListParagraph"/>
+        <w:ind w:left="1080"/>
+        <w:rPr>
+          <w:rFonts w:ascii="Times New Roman" w:eastAsia="Times New Roman" w:hAnsi="Times New Roman" w:cs="Times New Roman"/>
+          <w:sz w:val="24"/>
+          <w:szCs w:val="24"/>
+          <w:lang w:val="sr-Latn-RS"/>
+        </w:rPr>
+      </w:pPr>
+      <w:r>
+        <w:rPr>
+          <w:rFonts w:ascii="Times New Roman" w:eastAsia="Times New Roman" w:hAnsi="Times New Roman" w:cs="Times New Roman"/>
+          <w:sz w:val="24"/>
+          <w:szCs w:val="24"/>
+          <w:lang w:val="sr-Latn-RS"/>
+        </w:rPr>
+        <w:t>c) Administrator bira koji podatak želi da obriše iz baze podataka ukoliko je izabrao opciju „Delete“.</w:t>
       </w:r>
     </w:p>
     <w:p>
@@ -2762,48 +2447,23 @@
         <w:pStyle w:val="ListParagraph"/>
         <w:numPr>
           <w:ilvl w:val="0"/>
-          <w:numId w:val="5"/>
+          <w:numId w:val="1"/>
         </w:numPr>
         <w:rPr>
-          <w:rFonts w:ascii="Times New Roman" w:hAnsi="Times New Roman" w:cs="Times New Roman"/>
-          <w:sz w:val="24"/>
-          <w:szCs w:val="24"/>
-          <w:lang w:val="sr-Latn-RS"/>
-        </w:rPr>
-      </w:pPr>
-      <w:r>
-        <w:rPr>
-          <w:rFonts w:ascii="Times New Roman" w:hAnsi="Times New Roman" w:cs="Times New Roman"/>
-          <w:sz w:val="24"/>
-          <w:szCs w:val="24"/>
-          <w:lang w:val="sr-Latn-RS"/>
-        </w:rPr>
-        <w:t>Klikom na dugme „ADD“, igrač se dodaje u bazu podataka FUCA lige.</w:t>
-      </w:r>
-    </w:p>
-    <w:p>
-      <w:pPr>
-        <w:pStyle w:val="ListParagraph"/>
-        <w:ind w:left="1080"/>
-        <w:rPr>
-          <w:lang w:val="sr-Latn-RS"/>
-        </w:rPr>
-      </w:pPr>
-    </w:p>
-    <w:p>
-      <w:pPr>
-        <w:pStyle w:val="Heading3"/>
-        <w:rPr>
-          <w:rFonts w:eastAsia="Times New Roman"/>
-          <w:lang w:val="sr-Latn-RS"/>
-        </w:rPr>
-      </w:pPr>
-      <w:r>
-        <w:rPr>
-          <w:rFonts w:eastAsia="Times New Roman"/>
-          <w:lang w:val="sr-Latn-RS"/>
-        </w:rPr>
-        <w:t>Postavljanje vesti</w:t>
+          <w:rFonts w:ascii="Times New Roman" w:eastAsia="Times New Roman" w:hAnsi="Times New Roman" w:cs="Times New Roman"/>
+          <w:sz w:val="24"/>
+          <w:szCs w:val="24"/>
+          <w:lang w:val="sr-Latn-RS"/>
+        </w:rPr>
+      </w:pPr>
+      <w:r>
+        <w:rPr>
+          <w:rFonts w:ascii="Times New Roman" w:eastAsia="Times New Roman" w:hAnsi="Times New Roman" w:cs="Times New Roman"/>
+          <w:sz w:val="24"/>
+          <w:szCs w:val="24"/>
+          <w:lang w:val="sr-Latn-RS"/>
+        </w:rPr>
+        <w:t>Administrator pritiska dugme „Add“, „Update“ ili „Delete“.</w:t>
       </w:r>
     </w:p>
     <w:p>
@@ -2811,7 +2471,7 @@
         <w:pStyle w:val="ListParagraph"/>
         <w:numPr>
           <w:ilvl w:val="0"/>
-          <w:numId w:val="3"/>
+          <w:numId w:val="1"/>
         </w:numPr>
         <w:rPr>
           <w:rFonts w:ascii="Times New Roman" w:eastAsia="Times New Roman" w:hAnsi="Times New Roman" w:cs="Times New Roman"/>
@@ -2827,104 +2487,30 @@
           <w:szCs w:val="24"/>
           <w:lang w:val="sr-Latn-RS"/>
         </w:rPr>
-        <w:t>Administrator uploaduje sliku sa svog računara klikom na dugme „Upload Thumbnail“(opciono).</w:t>
-      </w:r>
-    </w:p>
-    <w:p>
-      <w:pPr>
-        <w:pStyle w:val="ListParagraph"/>
-        <w:numPr>
-          <w:ilvl w:val="0"/>
-          <w:numId w:val="3"/>
-        </w:numPr>
-        <w:rPr>
-          <w:rFonts w:ascii="Times New Roman" w:eastAsia="Times New Roman" w:hAnsi="Times New Roman" w:cs="Times New Roman"/>
-          <w:sz w:val="24"/>
-          <w:szCs w:val="24"/>
-          <w:lang w:val="sr-Latn-RS"/>
-        </w:rPr>
-      </w:pPr>
-      <w:r>
-        <w:rPr>
-          <w:rFonts w:ascii="Times New Roman" w:eastAsia="Times New Roman" w:hAnsi="Times New Roman" w:cs="Times New Roman"/>
-          <w:sz w:val="24"/>
-          <w:szCs w:val="24"/>
-          <w:lang w:val="sr-Latn-RS"/>
-        </w:rPr>
-        <w:t>Administrator popunjava naslov vesti.</w:t>
-      </w:r>
-    </w:p>
-    <w:p>
-      <w:pPr>
-        <w:pStyle w:val="ListParagraph"/>
-        <w:numPr>
-          <w:ilvl w:val="0"/>
-          <w:numId w:val="3"/>
-        </w:numPr>
-        <w:rPr>
-          <w:rFonts w:ascii="Times New Roman" w:eastAsia="Times New Roman" w:hAnsi="Times New Roman" w:cs="Times New Roman"/>
-          <w:sz w:val="24"/>
-          <w:szCs w:val="24"/>
-          <w:lang w:val="sr-Latn-RS"/>
-        </w:rPr>
-      </w:pPr>
-      <w:r>
-        <w:rPr>
-          <w:rFonts w:ascii="Times New Roman" w:eastAsia="Times New Roman" w:hAnsi="Times New Roman" w:cs="Times New Roman"/>
-          <w:sz w:val="24"/>
-          <w:szCs w:val="24"/>
-          <w:lang w:val="sr-Latn-RS"/>
-        </w:rPr>
-        <w:t>Administrator popunjava sadržaj vesti.</w:t>
-      </w:r>
-    </w:p>
-    <w:p>
-      <w:pPr>
-        <w:pStyle w:val="ListParagraph"/>
-        <w:numPr>
-          <w:ilvl w:val="0"/>
-          <w:numId w:val="3"/>
-        </w:numPr>
-        <w:rPr>
-          <w:rFonts w:ascii="Times New Roman" w:eastAsia="Times New Roman" w:hAnsi="Times New Roman" w:cs="Times New Roman"/>
-          <w:sz w:val="24"/>
-          <w:szCs w:val="24"/>
-          <w:lang w:val="sr-Latn-RS"/>
-        </w:rPr>
-      </w:pPr>
-      <w:r>
-        <w:rPr>
-          <w:rFonts w:ascii="Times New Roman" w:eastAsia="Times New Roman" w:hAnsi="Times New Roman" w:cs="Times New Roman"/>
-          <w:sz w:val="24"/>
-          <w:szCs w:val="24"/>
-          <w:lang w:val="sr-Latn-RS"/>
-        </w:rPr>
-        <w:t>Klikom na dugme „PUBLISH NEWS“, vest se objavljuje za sve korisnike.</w:t>
-      </w:r>
-    </w:p>
-    <w:p>
-      <w:pPr>
-        <w:pStyle w:val="Heading3"/>
+        <w:t>Sadržaj se ažurira u bazi podataka, i prikazuje se na odgovarajućoj stranici u zavisnosti od odabrane opcije.</w:t>
+      </w:r>
+    </w:p>
+    <w:p>
+      <w:pPr>
+        <w:pStyle w:val="Heading2"/>
         <w:rPr>
           <w:rFonts w:eastAsia="Times New Roman"/>
           <w:lang w:val="sr-Latn-RS"/>
         </w:rPr>
       </w:pPr>
+      <w:bookmarkStart w:id="8" w:name="_Toc42296921"/>
       <w:r>
         <w:rPr>
           <w:rFonts w:eastAsia="Times New Roman"/>
           <w:lang w:val="sr-Latn-RS"/>
         </w:rPr>
-        <w:t>Unošenje rezultata</w:t>
-      </w:r>
-    </w:p>
-    <w:p>
-      <w:pPr>
-        <w:pStyle w:val="ListParagraph"/>
-        <w:numPr>
-          <w:ilvl w:val="0"/>
-          <w:numId w:val="6"/>
-        </w:numPr>
+        <w:t>Posebni zahtevi</w:t>
+      </w:r>
+      <w:bookmarkEnd w:id="8"/>
+    </w:p>
+    <w:p>
+      <w:pPr>
+        <w:ind w:left="720"/>
         <w:rPr>
           <w:rFonts w:ascii="Times New Roman" w:hAnsi="Times New Roman" w:cs="Times New Roman"/>
           <w:sz w:val="24"/>
@@ -2934,52 +2520,87 @@
       </w:pPr>
       <w:r>
         <w:rPr>
+          <w:lang w:val="sr-Latn-RS"/>
+        </w:rPr>
+        <w:t>Administrator mora pre unošenja tima u bazu podataka da dobije potvrdu o uplaćenoj kotizaciji kao i lične podatke kapitena i ostalih igrača.</w:t>
+      </w:r>
+    </w:p>
+    <w:p>
+      <w:pPr>
+        <w:pStyle w:val="Heading2"/>
+        <w:rPr>
+          <w:lang w:val="sr-Latn-RS"/>
+        </w:rPr>
+      </w:pPr>
+      <w:bookmarkStart w:id="9" w:name="_Toc42296922"/>
+      <w:r>
+        <w:rPr>
+          <w:lang w:val="sr-Latn-RS"/>
+        </w:rPr>
+        <w:t>Preduslovi</w:t>
+      </w:r>
+      <w:bookmarkEnd w:id="9"/>
+    </w:p>
+    <w:p>
+      <w:pPr>
+        <w:rPr>
           <w:rFonts w:ascii="Times New Roman" w:hAnsi="Times New Roman" w:cs="Times New Roman"/>
           <w:sz w:val="24"/>
           <w:szCs w:val="24"/>
           <w:lang w:val="sr-Latn-RS"/>
         </w:rPr>
-        <w:t>Administrator iz padajućeg menija bira domaći tim.</w:t>
-      </w:r>
-    </w:p>
-    <w:p>
-      <w:pPr>
-        <w:pStyle w:val="ListParagraph"/>
-        <w:numPr>
-          <w:ilvl w:val="0"/>
-          <w:numId w:val="6"/>
-        </w:numPr>
+      </w:pPr>
+      <w:r>
+        <w:rPr>
+          <w:lang w:val="sr-Latn-RS"/>
+        </w:rPr>
+        <w:tab/>
+      </w:r>
+      <w:r>
         <w:rPr>
           <w:rFonts w:ascii="Times New Roman" w:hAnsi="Times New Roman" w:cs="Times New Roman"/>
           <w:sz w:val="24"/>
           <w:szCs w:val="24"/>
           <w:lang w:val="sr-Latn-RS"/>
         </w:rPr>
-      </w:pPr>
-      <w:r>
+        <w:t>Administrator se prijavio na sajt validnim podacima.</w:t>
+      </w:r>
+    </w:p>
+    <w:p>
+      <w:pPr>
+        <w:pStyle w:val="Heading2"/>
+        <w:rPr>
+          <w:lang w:val="sr-Latn-RS"/>
+        </w:rPr>
+      </w:pPr>
+      <w:bookmarkStart w:id="10" w:name="_Toc42296923"/>
+      <w:r>
+        <w:rPr>
+          <w:lang w:val="sr-Latn-RS"/>
+        </w:rPr>
+        <w:t>Posledice</w:t>
+      </w:r>
+      <w:bookmarkEnd w:id="10"/>
+    </w:p>
+    <w:p>
+      <w:pPr>
+        <w:ind w:left="720"/>
         <w:rPr>
           <w:rFonts w:ascii="Times New Roman" w:hAnsi="Times New Roman" w:cs="Times New Roman"/>
           <w:sz w:val="24"/>
           <w:szCs w:val="24"/>
           <w:lang w:val="sr-Latn-RS"/>
         </w:rPr>
-        <w:t>Administrator iz drugog padajućeg menija bira gostujući tim.</w:t>
-      </w:r>
-    </w:p>
-    <w:p>
-      <w:pPr>
-        <w:pStyle w:val="ListParagraph"/>
-        <w:numPr>
-          <w:ilvl w:val="0"/>
-          <w:numId w:val="6"/>
-        </w:numPr>
+      </w:pPr>
+      <w:r>
         <w:rPr>
           <w:rFonts w:ascii="Times New Roman" w:hAnsi="Times New Roman" w:cs="Times New Roman"/>
           <w:sz w:val="24"/>
           <w:szCs w:val="24"/>
           <w:lang w:val="sr-Latn-RS"/>
         </w:rPr>
-      </w:pPr>
+        <w:t>Posledice variraju od toka događaja.</w:t>
+      </w:r>
       <w:r>
         <w:rPr>
           <w:rFonts w:ascii="Times New Roman" w:hAnsi="Times New Roman" w:cs="Times New Roman"/>
@@ -2987,261 +2608,6 @@
           <w:szCs w:val="24"/>
           <w:lang w:val="sr-Latn-RS"/>
         </w:rPr>
-        <w:t>Administrator upisuje rezultat, strelce kao i asistente na meču.</w:t>
-      </w:r>
-    </w:p>
-    <w:p>
-      <w:pPr>
-        <w:pStyle w:val="ListParagraph"/>
-        <w:numPr>
-          <w:ilvl w:val="0"/>
-          <w:numId w:val="6"/>
-        </w:numPr>
-        <w:rPr>
-          <w:rFonts w:ascii="Times New Roman" w:hAnsi="Times New Roman" w:cs="Times New Roman"/>
-          <w:sz w:val="24"/>
-          <w:szCs w:val="24"/>
-          <w:lang w:val="sr-Latn-RS"/>
-        </w:rPr>
-      </w:pPr>
-      <w:r>
-        <w:rPr>
-          <w:rFonts w:ascii="Times New Roman" w:hAnsi="Times New Roman" w:cs="Times New Roman"/>
-          <w:sz w:val="24"/>
-          <w:szCs w:val="24"/>
-          <w:lang w:val="sr-Latn-RS"/>
-        </w:rPr>
-        <w:t>Klikom na dugme „PUBLISH SCORE“, rezultat se objavljuje za sve korisnike na stranici „Results“.</w:t>
-      </w:r>
-    </w:p>
-    <w:p>
-      <w:pPr>
-        <w:pStyle w:val="Heading3"/>
-        <w:rPr>
-          <w:lang w:val="sr-Latn-RS"/>
-        </w:rPr>
-      </w:pPr>
-      <w:r>
-        <w:rPr>
-          <w:lang w:val="sr-Latn-RS"/>
-        </w:rPr>
-        <w:t>Postavljanje rasporeda utakmica</w:t>
-      </w:r>
-    </w:p>
-    <w:p>
-      <w:pPr>
-        <w:pStyle w:val="ListParagraph"/>
-        <w:numPr>
-          <w:ilvl w:val="0"/>
-          <w:numId w:val="7"/>
-        </w:numPr>
-        <w:rPr>
-          <w:rFonts w:ascii="Times New Roman" w:hAnsi="Times New Roman" w:cs="Times New Roman"/>
-          <w:sz w:val="24"/>
-          <w:szCs w:val="24"/>
-          <w:lang w:val="sr-Latn-RS"/>
-        </w:rPr>
-      </w:pPr>
-      <w:r>
-        <w:rPr>
-          <w:rFonts w:ascii="Times New Roman" w:hAnsi="Times New Roman" w:cs="Times New Roman"/>
-          <w:sz w:val="24"/>
-          <w:szCs w:val="24"/>
-          <w:lang w:val="sr-Latn-RS"/>
-        </w:rPr>
-        <w:t>Administrator iz padajućeg menija bira domaći tim.</w:t>
-      </w:r>
-    </w:p>
-    <w:p>
-      <w:pPr>
-        <w:pStyle w:val="ListParagraph"/>
-        <w:numPr>
-          <w:ilvl w:val="0"/>
-          <w:numId w:val="7"/>
-        </w:numPr>
-        <w:rPr>
-          <w:rFonts w:ascii="Times New Roman" w:hAnsi="Times New Roman" w:cs="Times New Roman"/>
-          <w:sz w:val="24"/>
-          <w:szCs w:val="24"/>
-          <w:lang w:val="sr-Latn-RS"/>
-        </w:rPr>
-      </w:pPr>
-      <w:r>
-        <w:rPr>
-          <w:rFonts w:ascii="Times New Roman" w:hAnsi="Times New Roman" w:cs="Times New Roman"/>
-          <w:sz w:val="24"/>
-          <w:szCs w:val="24"/>
-          <w:lang w:val="sr-Latn-RS"/>
-        </w:rPr>
-        <w:t>Administrator iz padajućeg menija bira gostujući tim.</w:t>
-      </w:r>
-    </w:p>
-    <w:p>
-      <w:pPr>
-        <w:pStyle w:val="ListParagraph"/>
-        <w:numPr>
-          <w:ilvl w:val="0"/>
-          <w:numId w:val="7"/>
-        </w:numPr>
-        <w:rPr>
-          <w:rFonts w:ascii="Times New Roman" w:hAnsi="Times New Roman" w:cs="Times New Roman"/>
-          <w:sz w:val="24"/>
-          <w:szCs w:val="24"/>
-          <w:lang w:val="sr-Latn-RS"/>
-        </w:rPr>
-      </w:pPr>
-      <w:r>
-        <w:rPr>
-          <w:rFonts w:ascii="Times New Roman" w:hAnsi="Times New Roman" w:cs="Times New Roman"/>
-          <w:sz w:val="24"/>
-          <w:szCs w:val="24"/>
-          <w:lang w:val="sr-Latn-RS"/>
-        </w:rPr>
-        <w:t>Administrator upisuje datum i vreme odigravanja utakmice.</w:t>
-      </w:r>
-    </w:p>
-    <w:p>
-      <w:pPr>
-        <w:pStyle w:val="ListParagraph"/>
-        <w:numPr>
-          <w:ilvl w:val="0"/>
-          <w:numId w:val="7"/>
-        </w:numPr>
-        <w:rPr>
-          <w:rFonts w:ascii="Times New Roman" w:hAnsi="Times New Roman" w:cs="Times New Roman"/>
-          <w:sz w:val="24"/>
-          <w:szCs w:val="24"/>
-          <w:lang w:val="sr-Latn-RS"/>
-        </w:rPr>
-      </w:pPr>
-      <w:r>
-        <w:rPr>
-          <w:rFonts w:ascii="Times New Roman" w:hAnsi="Times New Roman" w:cs="Times New Roman"/>
-          <w:sz w:val="24"/>
-          <w:szCs w:val="24"/>
-          <w:lang w:val="sr-Latn-RS"/>
-        </w:rPr>
-        <w:t>Klikom na dugme „PUBLISH SCHEDULE“, raspored se objavljuje za sve korisnike na stranici „Schedule“.</w:t>
-      </w:r>
-    </w:p>
-    <w:p>
-      <w:pPr>
-        <w:pStyle w:val="Heading2"/>
-        <w:rPr>
-          <w:rFonts w:eastAsia="Times New Roman"/>
-          <w:lang w:val="sr-Latn-RS"/>
-        </w:rPr>
-      </w:pPr>
-      <w:bookmarkStart w:id="7" w:name="_Toc34572010"/>
-      <w:r>
-        <w:rPr>
-          <w:rFonts w:eastAsia="Times New Roman"/>
-          <w:lang w:val="sr-Latn-RS"/>
-        </w:rPr>
-        <w:t>Posebni zahtevi</w:t>
-      </w:r>
-      <w:bookmarkEnd w:id="7"/>
-    </w:p>
-    <w:p>
-      <w:pPr>
-        <w:ind w:left="720"/>
-        <w:rPr>
-          <w:rFonts w:ascii="Times New Roman" w:hAnsi="Times New Roman" w:cs="Times New Roman"/>
-          <w:sz w:val="24"/>
-          <w:szCs w:val="24"/>
-          <w:lang w:val="sr-Latn-RS"/>
-        </w:rPr>
-      </w:pPr>
-      <w:r>
-        <w:rPr>
-          <w:lang w:val="sr-Latn-RS"/>
-        </w:rPr>
-        <w:t>Administrator mora pre unošenja tima u bazu podataka da dobije potvrdu o uplaćenoj kotizaciji kao i lične podatke kapitena i ostalih igrača.</w:t>
-      </w:r>
-    </w:p>
-    <w:p>
-      <w:pPr>
-        <w:pStyle w:val="Heading2"/>
-        <w:rPr>
-          <w:lang w:val="sr-Latn-RS"/>
-        </w:rPr>
-      </w:pPr>
-      <w:bookmarkStart w:id="8" w:name="_Toc34572011"/>
-      <w:r>
-        <w:rPr>
-          <w:lang w:val="sr-Latn-RS"/>
-        </w:rPr>
-        <w:t>Preduslovi</w:t>
-      </w:r>
-      <w:bookmarkEnd w:id="8"/>
-    </w:p>
-    <w:p>
-      <w:pPr>
-        <w:rPr>
-          <w:rFonts w:ascii="Times New Roman" w:hAnsi="Times New Roman" w:cs="Times New Roman"/>
-          <w:sz w:val="24"/>
-          <w:szCs w:val="24"/>
-          <w:lang w:val="sr-Latn-RS"/>
-        </w:rPr>
-      </w:pPr>
-      <w:r>
-        <w:rPr>
-          <w:lang w:val="sr-Latn-RS"/>
-        </w:rPr>
-        <w:tab/>
-      </w:r>
-      <w:r>
-        <w:rPr>
-          <w:rFonts w:ascii="Times New Roman" w:hAnsi="Times New Roman" w:cs="Times New Roman"/>
-          <w:sz w:val="24"/>
-          <w:szCs w:val="24"/>
-          <w:lang w:val="sr-Latn-RS"/>
-        </w:rPr>
-        <w:t>Administrator se prijavio na sajt validnim podacima.</w:t>
-      </w:r>
-    </w:p>
-    <w:p>
-      <w:pPr>
-        <w:pStyle w:val="Heading2"/>
-        <w:rPr>
-          <w:lang w:val="sr-Latn-RS"/>
-        </w:rPr>
-      </w:pPr>
-      <w:bookmarkStart w:id="9" w:name="_Toc34572012"/>
-      <w:r>
-        <w:rPr>
-          <w:lang w:val="sr-Latn-RS"/>
-        </w:rPr>
-        <w:t>Posledice</w:t>
-      </w:r>
-      <w:bookmarkEnd w:id="9"/>
-    </w:p>
-    <w:p>
-      <w:pPr>
-        <w:ind w:left="720"/>
-        <w:rPr>
-          <w:rFonts w:ascii="Times New Roman" w:hAnsi="Times New Roman" w:cs="Times New Roman"/>
-          <w:sz w:val="24"/>
-          <w:szCs w:val="24"/>
-          <w:lang w:val="sr-Latn-RS"/>
-        </w:rPr>
-      </w:pPr>
-      <w:r>
-        <w:rPr>
-          <w:rFonts w:ascii="Times New Roman" w:hAnsi="Times New Roman" w:cs="Times New Roman"/>
-          <w:sz w:val="24"/>
-          <w:szCs w:val="24"/>
-          <w:lang w:val="sr-Latn-RS"/>
-        </w:rPr>
-        <w:t>Posledice variraju od toka događaja.</w:t>
-      </w:r>
-      <w:r>
-        <w:rPr>
-          <w:rFonts w:ascii="Times New Roman" w:hAnsi="Times New Roman" w:cs="Times New Roman"/>
-          <w:sz w:val="24"/>
-          <w:szCs w:val="24"/>
-          <w:lang w:val="sr-Latn-RS"/>
-        </w:rPr>
         <w:t xml:space="preserve"> Pri svakoj uspešnoj iteraciji jednog od tokova događaja dolazi do promena u bazi podataka. Ažuriranjem određenih stranica će biti omogućeno da se te promene vide u realnom vremenu.</w:t>
       </w:r>
     </w:p>
@@ -3254,15 +2620,13 @@
           <w:lang w:val="sr-Latn-RS"/>
         </w:rPr>
       </w:pPr>
-      <w:bookmarkStart w:id="10" w:name="_GoBack"/>
-      <w:bookmarkEnd w:id="10"/>
     </w:p>
     <w:p/>
     <w:sectPr>
-      <w:headerReference w:type="default" r:id="rId5"/>
-      <w:footerReference w:type="default" r:id="rId6"/>
-      <w:headerReference w:type="first" r:id="rId7"/>
-      <w:footerReference w:type="first" r:id="rId8"/>
+      <w:headerReference w:type="default" r:id="rId7"/>
+      <w:footerReference w:type="default" r:id="rId8"/>
+      <w:headerReference w:type="first" r:id="rId9"/>
+      <w:footerReference w:type="first" r:id="rId10"/>
       <w:pgSz w:w="12240" w:h="15840"/>
       <w:pgMar w:top="1440" w:right="1440" w:bottom="1440" w:left="1440" w:header="720" w:footer="720" w:gutter="0"/>
       <w:cols w:space="720"/>
@@ -3271,6 +2635,31 @@
     </w:sectPr>
   </w:body>
 </w:document>
+</file>
+
+<file path=word/endnotes.xml><?xml version="1.0" encoding="utf-8"?>
+<w:endnotes xmlns:wpc="http://schemas.microsoft.com/office/word/2010/wordprocessingCanvas" xmlns:cx="http://schemas.microsoft.com/office/drawing/2014/chartex" xmlns:cx1="http://schemas.microsoft.com/office/drawing/2015/9/8/chartex" xmlns:cx2="http://schemas.microsoft.com/office/drawing/2015/10/21/chartex" xmlns:cx3="http://schemas.microsoft.com/office/drawing/2016/5/9/chartex" xmlns:cx4="http://schemas.microsoft.com/office/drawing/2016/5/10/chartex" xmlns:cx5="http://schemas.microsoft.com/office/drawing/2016/5/11/chartex" xmlns:cx6="http://schemas.microsoft.com/office/drawing/2016/5/12/chartex" xmlns:cx7="http://schemas.microsoft.com/office/drawing/2016/5/13/chartex" xmlns:cx8="http://schemas.microsoft.com/office/drawing/2016/5/14/chartex" xmlns:mc="http://schemas.openxmlformats.org/markup-compatibility/2006" xmlns:aink="http://schemas.microsoft.com/office/drawing/2016/ink" xmlns:am3d="http://schemas.microsoft.com/office/drawing/2017/model3d" xmlns:o="urn:schemas-microsoft-com:office:office" xmlns:r="http://schemas.openxmlformats.org/officeDocument/2006/relationships" xmlns:m="http://schemas.openxmlformats.org/officeDocument/2006/math" xmlns:v="urn:schemas-microsoft-com:vml" xmlns:wp14="http://schemas.microsoft.com/office/word/2010/wordprocessingDrawing" xmlns:wp="http://schemas.openxmlformats.org/drawingml/2006/wordprocessingDrawing" xmlns:w10="urn:schemas-microsoft-com:office:word" xmlns:w="http://schemas.openxmlformats.org/wordprocessingml/2006/main" xmlns:w14="http://schemas.microsoft.com/office/word/2010/wordml" xmlns:w15="http://schemas.microsoft.com/office/word/2012/wordml" xmlns:w16cid="http://schemas.microsoft.com/office/word/2016/wordml/cid" xmlns:w16se="http://schemas.microsoft.com/office/word/2015/wordml/symex" xmlns:wpg="http://schemas.microsoft.com/office/word/2010/wordprocessingGroup" xmlns:wpi="http://schemas.microsoft.com/office/word/2010/wordprocessingInk" xmlns:wne="http://schemas.microsoft.com/office/word/2006/wordml" xmlns:wps="http://schemas.microsoft.com/office/word/2010/wordprocessingShape" mc:Ignorable="w14 w15 w16se w16cid wp14">
+  <w:endnote w:type="separator" w:id="-1">
+    <w:p>
+      <w:pPr>
+        <w:spacing w:after="0" w:line="240" w:lineRule="auto"/>
+      </w:pPr>
+      <w:r>
+        <w:separator/>
+      </w:r>
+    </w:p>
+  </w:endnote>
+  <w:endnote w:type="continuationSeparator" w:id="0">
+    <w:p>
+      <w:pPr>
+        <w:spacing w:after="0" w:line="240" w:lineRule="auto"/>
+      </w:pPr>
+      <w:r>
+        <w:continuationSeparator/>
+      </w:r>
+    </w:p>
+  </w:endnote>
+</w:endnotes>
 </file>
 
 <file path=word/footer1.xml><?xml version="1.0" encoding="utf-8"?>
@@ -3387,10 +2776,7 @@
             <w:jc w:val="center"/>
           </w:pPr>
           <w:r>
-            <w:t xml:space="preserve">Beograd, </w:t>
-          </w:r>
-          <w:r>
-            <w:t>2020.</w:t>
+            <w:t>Beograd, 2020.</w:t>
           </w:r>
         </w:p>
       </w:tc>
@@ -3414,6 +2800,31 @@
     </w:pPr>
   </w:p>
 </w:ftr>
+</file>
+
+<file path=word/footnotes.xml><?xml version="1.0" encoding="utf-8"?>
+<w:footnotes xmlns:wpc="http://schemas.microsoft.com/office/word/2010/wordprocessingCanvas" xmlns:cx="http://schemas.microsoft.com/office/drawing/2014/chartex" xmlns:cx1="http://schemas.microsoft.com/office/drawing/2015/9/8/chartex" xmlns:cx2="http://schemas.microsoft.com/office/drawing/2015/10/21/chartex" xmlns:cx3="http://schemas.microsoft.com/office/drawing/2016/5/9/chartex" xmlns:cx4="http://schemas.microsoft.com/office/drawing/2016/5/10/chartex" xmlns:cx5="http://schemas.microsoft.com/office/drawing/2016/5/11/chartex" xmlns:cx6="http://schemas.microsoft.com/office/drawing/2016/5/12/chartex" xmlns:cx7="http://schemas.microsoft.com/office/drawing/2016/5/13/chartex" xmlns:cx8="http://schemas.microsoft.com/office/drawing/2016/5/14/chartex" xmlns:mc="http://schemas.openxmlformats.org/markup-compatibility/2006" xmlns:aink="http://schemas.microsoft.com/office/drawing/2016/ink" xmlns:am3d="http://schemas.microsoft.com/office/drawing/2017/model3d" xmlns:o="urn:schemas-microsoft-com:office:office" xmlns:r="http://schemas.openxmlformats.org/officeDocument/2006/relationships" xmlns:m="http://schemas.openxmlformats.org/officeDocument/2006/math" xmlns:v="urn:schemas-microsoft-com:vml" xmlns:wp14="http://schemas.microsoft.com/office/word/2010/wordprocessingDrawing" xmlns:wp="http://schemas.openxmlformats.org/drawingml/2006/wordprocessingDrawing" xmlns:w10="urn:schemas-microsoft-com:office:word" xmlns:w="http://schemas.openxmlformats.org/wordprocessingml/2006/main" xmlns:w14="http://schemas.microsoft.com/office/word/2010/wordml" xmlns:w15="http://schemas.microsoft.com/office/word/2012/wordml" xmlns:w16cid="http://schemas.microsoft.com/office/word/2016/wordml/cid" xmlns:w16se="http://schemas.microsoft.com/office/word/2015/wordml/symex" xmlns:wpg="http://schemas.microsoft.com/office/word/2010/wordprocessingGroup" xmlns:wpi="http://schemas.microsoft.com/office/word/2010/wordprocessingInk" xmlns:wne="http://schemas.microsoft.com/office/word/2006/wordml" xmlns:wps="http://schemas.microsoft.com/office/word/2010/wordprocessingShape" mc:Ignorable="w14 w15 w16se w16cid wp14">
+  <w:footnote w:type="separator" w:id="-1">
+    <w:p>
+      <w:pPr>
+        <w:spacing w:after="0" w:line="240" w:lineRule="auto"/>
+      </w:pPr>
+      <w:r>
+        <w:separator/>
+      </w:r>
+    </w:p>
+  </w:footnote>
+  <w:footnote w:type="continuationSeparator" w:id="0">
+    <w:p>
+      <w:pPr>
+        <w:spacing w:after="0" w:line="240" w:lineRule="auto"/>
+      </w:pPr>
+      <w:r>
+        <w:continuationSeparator/>
+      </w:r>
+    </w:p>
+  </w:footnote>
+</w:footnotes>
 </file>
 
 <file path=word/header1.xml><?xml version="1.0" encoding="utf-8"?>

</xml_diff>